<commit_message>
added section about complex logistic regression and threshold picking into report
</commit_message>
<xml_diff>
--- a/Balaji_Tina_Yang_Project2_Objective1.docx
+++ b/Balaji_Tina_Yang_Project2_Objective1.docx
@@ -8034,15 +8034,7 @@
         <w:jc w:val="left"/>
       </w:pPr>
       <w:r>
-        <w:t xml:space="preserve">Using the resulting model from the logistic regression, we examine the ROC curve on the balanced training dataset </w:t>
-      </w:r>
-      <w:proofErr w:type="gramStart"/>
-      <w:r>
-        <w:t>and also</w:t>
-      </w:r>
-      <w:proofErr w:type="gramEnd"/>
-      <w:r>
-        <w:t xml:space="preserve"> on the test dataset for the predictability power of the model. </w:t>
+        <w:t xml:space="preserve">Using the resulting model from the logistic regression, we examine the ROC curve on the balanced training dataset and also on the test dataset for the predictability power of the model. </w:t>
       </w:r>
     </w:p>
     <w:p>
@@ -8758,13 +8750,8 @@
       <w:r>
         <w:t xml:space="preserve">signiﬁcant here, whereas </w:t>
       </w:r>
-      <w:proofErr w:type="gramStart"/>
-      <w:r>
-        <w:t>both of them</w:t>
-      </w:r>
-      <w:proofErr w:type="gramEnd"/>
-      <w:r>
-        <w:t xml:space="preserve"> were</w:t>
+      <w:r>
+        <w:t>both of them were</w:t>
       </w:r>
       <w:r>
         <w:t xml:space="preserve"> shown signiﬁcant in the prior model under the balanced dataset. We then remove</w:t>
@@ -8781,15 +8768,7 @@
         <w:jc w:val="left"/>
       </w:pPr>
       <w:r>
-        <w:t xml:space="preserve">Using the resulting model that is built with the unbalanced dataset, we examine the ROC curve of the training dataset </w:t>
-      </w:r>
-      <w:proofErr w:type="gramStart"/>
-      <w:r>
-        <w:t>and also</w:t>
-      </w:r>
-      <w:proofErr w:type="gramEnd"/>
-      <w:r>
-        <w:t xml:space="preserve"> on the same test dataset to determine the predictability power of the model. </w:t>
+        <w:t xml:space="preserve">Using the resulting model that is built with the unbalanced dataset, we examine the ROC curve of the training dataset and also on the same test dataset to determine the predictability power of the model. </w:t>
       </w:r>
     </w:p>
     <w:p>
@@ -9683,6 +9662,1156 @@
         <w:t xml:space="preserve">Logistic Regression model (LRM) with interaction </w:t>
       </w:r>
     </w:p>
+    <w:p/>
+    <w:p>
+      <w:r>
+        <w:t xml:space="preserve">To add complexity to our model, we investigated what interactions may be significant. To do this, we created a list of all the possible pair combinations of the variables and used the Wald’s Z test on whether the interaction term’s coefficient was significantly different from 0. </w:t>
+      </w:r>
+    </w:p>
+    <w:p/>
+    <w:p>
+      <w:r>
+        <w:rPr>
+          <w:noProof/>
+        </w:rPr>
+        <w:drawing>
+          <wp:inline distT="0" distB="0" distL="0" distR="0" wp14:anchorId="111EC7EA" wp14:editId="64E82716">
+            <wp:extent cx="3009900" cy="1541780"/>
+            <wp:effectExtent l="0" t="0" r="0" b="0"/>
+            <wp:docPr id="31" name="Picture 31"/>
+            <wp:cNvGraphicFramePr>
+              <a:graphicFrameLocks xmlns:a="http://schemas.openxmlformats.org/drawingml/2006/main" noChangeAspect="1"/>
+            </wp:cNvGraphicFramePr>
+            <a:graphic xmlns:a="http://schemas.openxmlformats.org/drawingml/2006/main">
+              <a:graphicData uri="http://schemas.openxmlformats.org/drawingml/2006/picture">
+                <pic:pic xmlns:pic="http://schemas.openxmlformats.org/drawingml/2006/picture">
+                  <pic:nvPicPr>
+                    <pic:cNvPr id="1" name=""/>
+                    <pic:cNvPicPr/>
+                  </pic:nvPicPr>
+                  <pic:blipFill rotWithShape="1">
+                    <a:blip r:embed="rId18"/>
+                    <a:srcRect l="-4" r="18557"/>
+                    <a:stretch/>
+                  </pic:blipFill>
+                  <pic:spPr bwMode="auto">
+                    <a:xfrm>
+                      <a:off x="0" y="0"/>
+                      <a:ext cx="3010041" cy="1541852"/>
+                    </a:xfrm>
+                    <a:prstGeom prst="rect">
+                      <a:avLst/>
+                    </a:prstGeom>
+                    <a:ln>
+                      <a:noFill/>
+                    </a:ln>
+                    <a:extLst>
+                      <a:ext uri="{53640926-AAD7-44D8-BBD7-CCE9431645EC}">
+                        <a14:shadowObscured xmlns:a14="http://schemas.microsoft.com/office/drawing/2010/main"/>
+                      </a:ext>
+                    </a:extLst>
+                  </pic:spPr>
+                </pic:pic>
+              </a:graphicData>
+            </a:graphic>
+          </wp:inline>
+        </w:drawing>
+      </w:r>
+      <w:r>
+        <w:rPr>
+          <w:noProof/>
+        </w:rPr>
+        <w:drawing>
+          <wp:inline distT="0" distB="0" distL="0" distR="0" wp14:anchorId="350B9E20" wp14:editId="19BDF969">
+            <wp:extent cx="2743200" cy="1485469"/>
+            <wp:effectExtent l="0" t="0" r="0" b="635"/>
+            <wp:docPr id="32" name="Picture 32"/>
+            <wp:cNvGraphicFramePr>
+              <a:graphicFrameLocks xmlns:a="http://schemas.openxmlformats.org/drawingml/2006/main" noChangeAspect="1"/>
+            </wp:cNvGraphicFramePr>
+            <a:graphic xmlns:a="http://schemas.openxmlformats.org/drawingml/2006/main">
+              <a:graphicData uri="http://schemas.openxmlformats.org/drawingml/2006/picture">
+                <pic:pic xmlns:pic="http://schemas.openxmlformats.org/drawingml/2006/picture">
+                  <pic:nvPicPr>
+                    <pic:cNvPr id="1" name=""/>
+                    <pic:cNvPicPr/>
+                  </pic:nvPicPr>
+                  <pic:blipFill rotWithShape="1">
+                    <a:blip r:embed="rId19"/>
+                    <a:srcRect r="22956"/>
+                    <a:stretch/>
+                  </pic:blipFill>
+                  <pic:spPr bwMode="auto">
+                    <a:xfrm>
+                      <a:off x="0" y="0"/>
+                      <a:ext cx="2743527" cy="1485646"/>
+                    </a:xfrm>
+                    <a:prstGeom prst="rect">
+                      <a:avLst/>
+                    </a:prstGeom>
+                    <a:ln>
+                      <a:noFill/>
+                    </a:ln>
+                    <a:extLst>
+                      <a:ext uri="{53640926-AAD7-44D8-BBD7-CCE9431645EC}">
+                        <a14:shadowObscured xmlns:a14="http://schemas.microsoft.com/office/drawing/2010/main"/>
+                      </a:ext>
+                    </a:extLst>
+                  </pic:spPr>
+                </pic:pic>
+              </a:graphicData>
+            </a:graphic>
+          </wp:inline>
+        </w:drawing>
+      </w:r>
+    </w:p>
+    <w:p>
+      <w:proofErr w:type="gramStart"/>
+      <w:r>
+        <w:t>Figure :</w:t>
+      </w:r>
+      <w:proofErr w:type="gramEnd"/>
+      <w:r>
+        <w:t xml:space="preserve"> The interaction between duration</w:t>
+      </w:r>
+      <w:r>
+        <w:t xml:space="preserve"> and </w:t>
+      </w:r>
+      <w:proofErr w:type="spellStart"/>
+      <w:r>
+        <w:t>nr.employed</w:t>
+      </w:r>
+      <w:proofErr w:type="spellEnd"/>
+      <w:r>
+        <w:t xml:space="preserve"> is significant (p &lt; 2e-16). </w:t>
+      </w:r>
+      <w:r>
+        <w:t>The interaction between duration and contact is not significant</w:t>
+      </w:r>
+      <w:r>
+        <w:t xml:space="preserve"> (p = .11)</w:t>
+      </w:r>
+    </w:p>
+    <w:p/>
+    <w:p>
+      <w:r>
+        <w:t>Taking into consideration the multiple tests, we chose .0001 as the p value threshold for significance in the interaction. We kept the interactions with p&lt;.0001 and included them into the model.</w:t>
+      </w:r>
+    </w:p>
+    <w:p/>
+    <w:p>
+      <w:r>
+        <w:rPr>
+          <w:noProof/>
+        </w:rPr>
+        <w:lastRenderedPageBreak/>
+        <w:drawing>
+          <wp:inline distT="0" distB="0" distL="0" distR="0" wp14:anchorId="3CE918E5" wp14:editId="556CD82A">
+            <wp:extent cx="5943600" cy="6602730"/>
+            <wp:effectExtent l="0" t="0" r="0" b="1270"/>
+            <wp:docPr id="33" name="Picture 33"/>
+            <wp:cNvGraphicFramePr>
+              <a:graphicFrameLocks xmlns:a="http://schemas.openxmlformats.org/drawingml/2006/main" noChangeAspect="1"/>
+            </wp:cNvGraphicFramePr>
+            <a:graphic xmlns:a="http://schemas.openxmlformats.org/drawingml/2006/main">
+              <a:graphicData uri="http://schemas.openxmlformats.org/drawingml/2006/picture">
+                <pic:pic xmlns:pic="http://schemas.openxmlformats.org/drawingml/2006/picture">
+                  <pic:nvPicPr>
+                    <pic:cNvPr id="1" name=""/>
+                    <pic:cNvPicPr/>
+                  </pic:nvPicPr>
+                  <pic:blipFill>
+                    <a:blip r:embed="rId20"/>
+                    <a:stretch>
+                      <a:fillRect/>
+                    </a:stretch>
+                  </pic:blipFill>
+                  <pic:spPr>
+                    <a:xfrm>
+                      <a:off x="0" y="0"/>
+                      <a:ext cx="5943600" cy="6602730"/>
+                    </a:xfrm>
+                    <a:prstGeom prst="rect">
+                      <a:avLst/>
+                    </a:prstGeom>
+                  </pic:spPr>
+                </pic:pic>
+              </a:graphicData>
+            </a:graphic>
+          </wp:inline>
+        </w:drawing>
+      </w:r>
+    </w:p>
+    <w:p>
+      <w:proofErr w:type="gramStart"/>
+      <w:r>
+        <w:t>Figure :</w:t>
+      </w:r>
+      <w:proofErr w:type="gramEnd"/>
+      <w:r>
+        <w:t xml:space="preserve"> the list of significant interaction terms</w:t>
+      </w:r>
+    </w:p>
+    <w:p/>
+    <w:p>
+      <w:r>
+        <w:t xml:space="preserve">The complex model has some manually selected variables plus these selected interactions. The model is: </w:t>
+      </w:r>
+    </w:p>
+    <w:p/>
+    <w:p>
+      <w:pPr>
+        <w:jc w:val="center"/>
+        <w:rPr>
+          <w:rFonts w:ascii="Consolas" w:hAnsi="Consolas" w:cs="Consolas"/>
+        </w:rPr>
+      </w:pPr>
+      <w:r>
+        <w:rPr>
+          <w:rFonts w:ascii="Consolas" w:hAnsi="Consolas" w:cs="Consolas"/>
+        </w:rPr>
+        <w:t xml:space="preserve">model.interaction1 &lt;- </w:t>
+      </w:r>
+      <w:proofErr w:type="spellStart"/>
+      <w:r>
+        <w:rPr>
+          <w:rFonts w:ascii="Consolas" w:hAnsi="Consolas" w:cs="Consolas"/>
+        </w:rPr>
+        <w:t>glm</w:t>
+      </w:r>
+      <w:proofErr w:type="spellEnd"/>
+      <w:r>
+        <w:rPr>
+          <w:rFonts w:ascii="Consolas" w:hAnsi="Consolas" w:cs="Consolas"/>
+        </w:rPr>
+        <w:t xml:space="preserve">(y ~ duration * </w:t>
+      </w:r>
+      <w:proofErr w:type="spellStart"/>
+      <w:r>
+        <w:rPr>
+          <w:rFonts w:ascii="Consolas" w:hAnsi="Consolas" w:cs="Consolas"/>
+        </w:rPr>
+        <w:t>n</w:t>
+      </w:r>
+      <w:r>
+        <w:rPr>
+          <w:rFonts w:ascii="Consolas" w:hAnsi="Consolas" w:cs="Consolas"/>
+        </w:rPr>
+        <w:t>r.employed</w:t>
+      </w:r>
+      <w:proofErr w:type="spellEnd"/>
+      <w:r>
+        <w:rPr>
+          <w:rFonts w:ascii="Consolas" w:hAnsi="Consolas" w:cs="Consolas"/>
+        </w:rPr>
+        <w:t xml:space="preserve"> + month + </w:t>
+      </w:r>
+      <w:proofErr w:type="spellStart"/>
+      <w:r>
+        <w:rPr>
+          <w:rFonts w:ascii="Consolas" w:hAnsi="Consolas" w:cs="Consolas"/>
+        </w:rPr>
+        <w:t>poutcome</w:t>
+      </w:r>
+      <w:proofErr w:type="spellEnd"/>
+      <w:r>
+        <w:rPr>
+          <w:rFonts w:ascii="Consolas" w:hAnsi="Consolas" w:cs="Consolas"/>
+        </w:rPr>
+        <w:t xml:space="preserve">  + </w:t>
+      </w:r>
+      <w:proofErr w:type="spellStart"/>
+      <w:r>
+        <w:rPr>
+          <w:rFonts w:ascii="Consolas" w:hAnsi="Consolas" w:cs="Consolas"/>
+        </w:rPr>
+        <w:t>emp.var.rate</w:t>
+      </w:r>
+      <w:proofErr w:type="spellEnd"/>
+      <w:r>
+        <w:rPr>
+          <w:rFonts w:ascii="Consolas" w:hAnsi="Consolas" w:cs="Consolas"/>
+        </w:rPr>
+        <w:t xml:space="preserve"> +</w:t>
+      </w:r>
+      <w:r>
+        <w:rPr>
+          <w:rFonts w:ascii="Consolas" w:hAnsi="Consolas" w:cs="Consolas"/>
+        </w:rPr>
+        <w:t xml:space="preserve"> </w:t>
+      </w:r>
+      <w:proofErr w:type="spellStart"/>
+      <w:r>
+        <w:rPr>
+          <w:rFonts w:ascii="Consolas" w:hAnsi="Consolas" w:cs="Consolas"/>
+        </w:rPr>
+        <w:t>cons.price.idx</w:t>
+      </w:r>
+      <w:proofErr w:type="spellEnd"/>
+      <w:r>
+        <w:rPr>
+          <w:rFonts w:ascii="Consolas" w:hAnsi="Consolas" w:cs="Consolas"/>
+        </w:rPr>
+        <w:t xml:space="preserve"> + job + c</w:t>
+      </w:r>
+      <w:r>
+        <w:rPr>
+          <w:rFonts w:ascii="Consolas" w:hAnsi="Consolas" w:cs="Consolas"/>
+        </w:rPr>
+        <w:t xml:space="preserve">ontact + euribor3m + default + </w:t>
+      </w:r>
+      <w:proofErr w:type="spellStart"/>
+      <w:r>
+        <w:rPr>
+          <w:rFonts w:ascii="Consolas" w:hAnsi="Consolas" w:cs="Consolas"/>
+        </w:rPr>
+        <w:lastRenderedPageBreak/>
+        <w:t>d</w:t>
+      </w:r>
+      <w:r>
+        <w:rPr>
+          <w:rFonts w:ascii="Consolas" w:hAnsi="Consolas" w:cs="Consolas"/>
+        </w:rPr>
+        <w:t>ay_of_week</w:t>
+      </w:r>
+      <w:proofErr w:type="spellEnd"/>
+      <w:r>
+        <w:rPr>
+          <w:rFonts w:ascii="Consolas" w:hAnsi="Consolas" w:cs="Consolas"/>
+        </w:rPr>
+        <w:t xml:space="preserve"> +</w:t>
+      </w:r>
+      <w:r>
+        <w:rPr>
+          <w:rFonts w:ascii="Consolas" w:hAnsi="Consolas" w:cs="Consolas"/>
+        </w:rPr>
+        <w:t xml:space="preserve"> </w:t>
+      </w:r>
+      <w:proofErr w:type="spellStart"/>
+      <w:r>
+        <w:rPr>
+          <w:rFonts w:ascii="Consolas" w:hAnsi="Consolas" w:cs="Consolas"/>
+        </w:rPr>
+        <w:t>pdays</w:t>
+      </w:r>
+      <w:proofErr w:type="spellEnd"/>
+      <w:r>
+        <w:rPr>
+          <w:rFonts w:ascii="Consolas" w:hAnsi="Consolas" w:cs="Consolas"/>
+        </w:rPr>
+        <w:t xml:space="preserve"> + campaign </w:t>
+      </w:r>
+      <w:bookmarkStart w:id="0" w:name="_GoBack"/>
+      <w:bookmarkEnd w:id="0"/>
+      <w:r>
+        <w:rPr>
+          <w:rFonts w:ascii="Consolas" w:hAnsi="Consolas" w:cs="Consolas"/>
+        </w:rPr>
+        <w:t xml:space="preserve">+ </w:t>
+      </w:r>
+      <w:proofErr w:type="spellStart"/>
+      <w:r>
+        <w:rPr>
+          <w:rFonts w:ascii="Consolas" w:hAnsi="Consolas" w:cs="Consolas"/>
+        </w:rPr>
+        <w:t>cons.conf.idx</w:t>
+      </w:r>
+      <w:proofErr w:type="spellEnd"/>
+      <w:r>
+        <w:rPr>
+          <w:rFonts w:ascii="Consolas" w:hAnsi="Consolas" w:cs="Consolas"/>
+        </w:rPr>
+        <w:t xml:space="preserve"> +</w:t>
+      </w:r>
+      <w:r>
+        <w:rPr>
+          <w:rFonts w:ascii="Consolas" w:hAnsi="Consolas" w:cs="Consolas"/>
+        </w:rPr>
+        <w:t xml:space="preserve"> </w:t>
+      </w:r>
+      <w:r>
+        <w:rPr>
+          <w:rFonts w:ascii="Consolas" w:hAnsi="Consolas" w:cs="Consolas"/>
+        </w:rPr>
+        <w:t>duration*</w:t>
+      </w:r>
+      <w:proofErr w:type="spellStart"/>
+      <w:r>
+        <w:rPr>
+          <w:rFonts w:ascii="Consolas" w:hAnsi="Consolas" w:cs="Consolas"/>
+        </w:rPr>
+        <w:t>nr.employed</w:t>
+      </w:r>
+      <w:proofErr w:type="spellEnd"/>
+      <w:r>
+        <w:rPr>
+          <w:rFonts w:ascii="Consolas" w:hAnsi="Consolas" w:cs="Consolas"/>
+        </w:rPr>
+        <w:t xml:space="preserve"> +</w:t>
+      </w:r>
+      <w:r>
+        <w:rPr>
+          <w:rFonts w:ascii="Consolas" w:hAnsi="Consolas" w:cs="Consolas"/>
+        </w:rPr>
+        <w:t xml:space="preserve"> </w:t>
+      </w:r>
+      <w:r>
+        <w:rPr>
+          <w:rFonts w:ascii="Consolas" w:hAnsi="Consolas" w:cs="Consolas"/>
+        </w:rPr>
+        <w:t>duration*</w:t>
+      </w:r>
+      <w:proofErr w:type="spellStart"/>
+      <w:r>
+        <w:rPr>
+          <w:rFonts w:ascii="Consolas" w:hAnsi="Consolas" w:cs="Consolas"/>
+        </w:rPr>
+        <w:t>poutcome</w:t>
+      </w:r>
+      <w:proofErr w:type="spellEnd"/>
+      <w:r>
+        <w:rPr>
+          <w:rFonts w:ascii="Consolas" w:hAnsi="Consolas" w:cs="Consolas"/>
+        </w:rPr>
+        <w:t xml:space="preserve"> +</w:t>
+      </w:r>
+      <w:r>
+        <w:rPr>
+          <w:rFonts w:ascii="Consolas" w:hAnsi="Consolas" w:cs="Consolas"/>
+        </w:rPr>
+        <w:t xml:space="preserve"> </w:t>
+      </w:r>
+      <w:r>
+        <w:rPr>
+          <w:rFonts w:ascii="Consolas" w:hAnsi="Consolas" w:cs="Consolas"/>
+        </w:rPr>
+        <w:t xml:space="preserve">duration *  </w:t>
+      </w:r>
+      <w:proofErr w:type="spellStart"/>
+      <w:r>
+        <w:rPr>
+          <w:rFonts w:ascii="Consolas" w:hAnsi="Consolas" w:cs="Consolas"/>
+        </w:rPr>
+        <w:t>emp.var.rate</w:t>
+      </w:r>
+      <w:proofErr w:type="spellEnd"/>
+      <w:r>
+        <w:rPr>
+          <w:rFonts w:ascii="Consolas" w:hAnsi="Consolas" w:cs="Consolas"/>
+        </w:rPr>
+        <w:t xml:space="preserve"> +</w:t>
+      </w:r>
+      <w:r>
+        <w:rPr>
+          <w:rFonts w:ascii="Consolas" w:hAnsi="Consolas" w:cs="Consolas"/>
+        </w:rPr>
+        <w:t xml:space="preserve"> </w:t>
+      </w:r>
+      <w:r>
+        <w:rPr>
+          <w:rFonts w:ascii="Consolas" w:hAnsi="Consolas" w:cs="Consolas"/>
+        </w:rPr>
+        <w:t xml:space="preserve">duration * </w:t>
+      </w:r>
+      <w:proofErr w:type="spellStart"/>
+      <w:r>
+        <w:rPr>
+          <w:rFonts w:ascii="Consolas" w:hAnsi="Consolas" w:cs="Consolas"/>
+        </w:rPr>
+        <w:t>cons.price.idx</w:t>
+      </w:r>
+      <w:proofErr w:type="spellEnd"/>
+      <w:r>
+        <w:rPr>
+          <w:rFonts w:ascii="Consolas" w:hAnsi="Consolas" w:cs="Consolas"/>
+        </w:rPr>
+        <w:t xml:space="preserve"> +</w:t>
+      </w:r>
+      <w:r>
+        <w:rPr>
+          <w:rFonts w:ascii="Consolas" w:hAnsi="Consolas" w:cs="Consolas"/>
+        </w:rPr>
+        <w:t xml:space="preserve"> </w:t>
+      </w:r>
+      <w:r>
+        <w:rPr>
+          <w:rFonts w:ascii="Consolas" w:hAnsi="Consolas" w:cs="Consolas"/>
+        </w:rPr>
+        <w:t>duration * job +</w:t>
+      </w:r>
+      <w:r>
+        <w:rPr>
+          <w:rFonts w:ascii="Consolas" w:hAnsi="Consolas" w:cs="Consolas"/>
+        </w:rPr>
+        <w:t xml:space="preserve"> </w:t>
+      </w:r>
+      <w:r>
+        <w:rPr>
+          <w:rFonts w:ascii="Consolas" w:hAnsi="Consolas" w:cs="Consolas"/>
+        </w:rPr>
+        <w:t>duration * euribor3m +</w:t>
+      </w:r>
+      <w:r>
+        <w:rPr>
+          <w:rFonts w:ascii="Consolas" w:hAnsi="Consolas" w:cs="Consolas"/>
+        </w:rPr>
+        <w:t xml:space="preserve"> </w:t>
+      </w:r>
+      <w:r>
+        <w:rPr>
+          <w:rFonts w:ascii="Consolas" w:hAnsi="Consolas" w:cs="Consolas"/>
+        </w:rPr>
+        <w:t xml:space="preserve">duration * </w:t>
+      </w:r>
+      <w:proofErr w:type="spellStart"/>
+      <w:r>
+        <w:rPr>
+          <w:rFonts w:ascii="Consolas" w:hAnsi="Consolas" w:cs="Consolas"/>
+        </w:rPr>
+        <w:t>cons.conf.idx</w:t>
+      </w:r>
+      <w:proofErr w:type="spellEnd"/>
+      <w:r>
+        <w:rPr>
+          <w:rFonts w:ascii="Consolas" w:hAnsi="Consolas" w:cs="Consolas"/>
+        </w:rPr>
+        <w:t xml:space="preserve"> +</w:t>
+      </w:r>
+      <w:r>
+        <w:rPr>
+          <w:rFonts w:ascii="Consolas" w:hAnsi="Consolas" w:cs="Consolas"/>
+        </w:rPr>
+        <w:t xml:space="preserve"> </w:t>
+      </w:r>
+      <w:proofErr w:type="spellStart"/>
+      <w:r>
+        <w:rPr>
+          <w:rFonts w:ascii="Consolas" w:hAnsi="Consolas" w:cs="Consolas"/>
+        </w:rPr>
+        <w:t>nr.employed</w:t>
+      </w:r>
+      <w:proofErr w:type="spellEnd"/>
+      <w:r>
+        <w:rPr>
+          <w:rFonts w:ascii="Consolas" w:hAnsi="Consolas" w:cs="Consolas"/>
+        </w:rPr>
+        <w:t xml:space="preserve"> * </w:t>
+      </w:r>
+      <w:proofErr w:type="spellStart"/>
+      <w:r>
+        <w:rPr>
+          <w:rFonts w:ascii="Consolas" w:hAnsi="Consolas" w:cs="Consolas"/>
+        </w:rPr>
+        <w:t>emp.var.rate</w:t>
+      </w:r>
+      <w:proofErr w:type="spellEnd"/>
+      <w:r>
+        <w:rPr>
+          <w:rFonts w:ascii="Consolas" w:hAnsi="Consolas" w:cs="Consolas"/>
+        </w:rPr>
+        <w:t xml:space="preserve"> +</w:t>
+      </w:r>
+      <w:r>
+        <w:rPr>
+          <w:rFonts w:ascii="Consolas" w:hAnsi="Consolas" w:cs="Consolas"/>
+        </w:rPr>
+        <w:t xml:space="preserve"> </w:t>
+      </w:r>
+      <w:proofErr w:type="spellStart"/>
+      <w:r>
+        <w:rPr>
+          <w:rFonts w:ascii="Consolas" w:hAnsi="Consolas" w:cs="Consolas"/>
+        </w:rPr>
+        <w:t>nr.employed</w:t>
+      </w:r>
+      <w:proofErr w:type="spellEnd"/>
+      <w:r>
+        <w:rPr>
+          <w:rFonts w:ascii="Consolas" w:hAnsi="Consolas" w:cs="Consolas"/>
+        </w:rPr>
+        <w:t xml:space="preserve"> * euribor3m +</w:t>
+      </w:r>
+      <w:r>
+        <w:rPr>
+          <w:rFonts w:ascii="Consolas" w:hAnsi="Consolas" w:cs="Consolas"/>
+        </w:rPr>
+        <w:t xml:space="preserve"> </w:t>
+      </w:r>
+      <w:proofErr w:type="spellStart"/>
+      <w:r>
+        <w:rPr>
+          <w:rFonts w:ascii="Consolas" w:hAnsi="Consolas" w:cs="Consolas"/>
+        </w:rPr>
+        <w:t>nr.employed</w:t>
+      </w:r>
+      <w:proofErr w:type="spellEnd"/>
+      <w:r>
+        <w:rPr>
+          <w:rFonts w:ascii="Consolas" w:hAnsi="Consolas" w:cs="Consolas"/>
+        </w:rPr>
+        <w:t xml:space="preserve"> * campaign +</w:t>
+      </w:r>
+      <w:r>
+        <w:rPr>
+          <w:rFonts w:ascii="Consolas" w:hAnsi="Consolas" w:cs="Consolas"/>
+        </w:rPr>
+        <w:t xml:space="preserve"> </w:t>
+      </w:r>
+      <w:proofErr w:type="spellStart"/>
+      <w:r>
+        <w:rPr>
+          <w:rFonts w:ascii="Consolas" w:hAnsi="Consolas" w:cs="Consolas"/>
+        </w:rPr>
+        <w:t>nr.employed</w:t>
+      </w:r>
+      <w:proofErr w:type="spellEnd"/>
+      <w:r>
+        <w:rPr>
+          <w:rFonts w:ascii="Consolas" w:hAnsi="Consolas" w:cs="Consolas"/>
+        </w:rPr>
+        <w:t xml:space="preserve"> * </w:t>
+      </w:r>
+      <w:proofErr w:type="spellStart"/>
+      <w:r>
+        <w:rPr>
+          <w:rFonts w:ascii="Consolas" w:hAnsi="Consolas" w:cs="Consolas"/>
+        </w:rPr>
+        <w:t>cons.conf.idx</w:t>
+      </w:r>
+      <w:proofErr w:type="spellEnd"/>
+      <w:r>
+        <w:rPr>
+          <w:rFonts w:ascii="Consolas" w:hAnsi="Consolas" w:cs="Consolas"/>
+        </w:rPr>
+        <w:t xml:space="preserve"> +</w:t>
+      </w:r>
+      <w:r>
+        <w:rPr>
+          <w:rFonts w:ascii="Consolas" w:hAnsi="Consolas" w:cs="Consolas"/>
+        </w:rPr>
+        <w:t xml:space="preserve"> </w:t>
+      </w:r>
+      <w:r>
+        <w:rPr>
+          <w:rFonts w:ascii="Consolas" w:hAnsi="Consolas" w:cs="Consolas"/>
+        </w:rPr>
+        <w:t xml:space="preserve">month * </w:t>
+      </w:r>
+      <w:proofErr w:type="spellStart"/>
+      <w:r>
+        <w:rPr>
+          <w:rFonts w:ascii="Consolas" w:hAnsi="Consolas" w:cs="Consolas"/>
+        </w:rPr>
+        <w:t>cons.price.idx</w:t>
+      </w:r>
+      <w:proofErr w:type="spellEnd"/>
+      <w:r>
+        <w:rPr>
+          <w:rFonts w:ascii="Consolas" w:hAnsi="Consolas" w:cs="Consolas"/>
+        </w:rPr>
+        <w:t xml:space="preserve"> +</w:t>
+      </w:r>
+      <w:r>
+        <w:rPr>
+          <w:rFonts w:ascii="Consolas" w:hAnsi="Consolas" w:cs="Consolas"/>
+        </w:rPr>
+        <w:t xml:space="preserve"> </w:t>
+      </w:r>
+      <w:r>
+        <w:rPr>
+          <w:rFonts w:ascii="Consolas" w:hAnsi="Consolas" w:cs="Consolas"/>
+        </w:rPr>
+        <w:t>month * job +</w:t>
+      </w:r>
+      <w:r>
+        <w:rPr>
+          <w:rFonts w:ascii="Consolas" w:hAnsi="Consolas" w:cs="Consolas"/>
+        </w:rPr>
+        <w:t xml:space="preserve"> </w:t>
+      </w:r>
+      <w:r>
+        <w:rPr>
+          <w:rFonts w:ascii="Consolas" w:hAnsi="Consolas" w:cs="Consolas"/>
+        </w:rPr>
+        <w:t>month * contact +</w:t>
+      </w:r>
+      <w:r>
+        <w:rPr>
+          <w:rFonts w:ascii="Consolas" w:hAnsi="Consolas" w:cs="Consolas"/>
+        </w:rPr>
+        <w:t xml:space="preserve"> </w:t>
+      </w:r>
+      <w:r>
+        <w:rPr>
+          <w:rFonts w:ascii="Consolas" w:hAnsi="Consolas" w:cs="Consolas"/>
+        </w:rPr>
+        <w:t>month * default +</w:t>
+      </w:r>
+      <w:r>
+        <w:rPr>
+          <w:rFonts w:ascii="Consolas" w:hAnsi="Consolas" w:cs="Consolas"/>
+        </w:rPr>
+        <w:t xml:space="preserve"> </w:t>
+      </w:r>
+      <w:r>
+        <w:rPr>
+          <w:rFonts w:ascii="Consolas" w:hAnsi="Consolas" w:cs="Consolas"/>
+        </w:rPr>
+        <w:t>month * campaign +</w:t>
+      </w:r>
+      <w:r>
+        <w:rPr>
+          <w:rFonts w:ascii="Consolas" w:hAnsi="Consolas" w:cs="Consolas"/>
+        </w:rPr>
+        <w:t xml:space="preserve"> </w:t>
+      </w:r>
+      <w:proofErr w:type="spellStart"/>
+      <w:r>
+        <w:rPr>
+          <w:rFonts w:ascii="Consolas" w:hAnsi="Consolas" w:cs="Consolas"/>
+        </w:rPr>
+        <w:t>poutcome</w:t>
+      </w:r>
+      <w:proofErr w:type="spellEnd"/>
+      <w:r>
+        <w:rPr>
+          <w:rFonts w:ascii="Consolas" w:hAnsi="Consolas" w:cs="Consolas"/>
+        </w:rPr>
+        <w:t xml:space="preserve"> * </w:t>
+      </w:r>
+      <w:proofErr w:type="spellStart"/>
+      <w:r>
+        <w:rPr>
+          <w:rFonts w:ascii="Consolas" w:hAnsi="Consolas" w:cs="Consolas"/>
+        </w:rPr>
+        <w:t>emp.var.rate</w:t>
+      </w:r>
+      <w:proofErr w:type="spellEnd"/>
+      <w:r>
+        <w:rPr>
+          <w:rFonts w:ascii="Consolas" w:hAnsi="Consolas" w:cs="Consolas"/>
+        </w:rPr>
+        <w:t xml:space="preserve"> +</w:t>
+      </w:r>
+      <w:r>
+        <w:rPr>
+          <w:rFonts w:ascii="Consolas" w:hAnsi="Consolas" w:cs="Consolas"/>
+        </w:rPr>
+        <w:t xml:space="preserve"> </w:t>
+      </w:r>
+      <w:proofErr w:type="spellStart"/>
+      <w:r>
+        <w:rPr>
+          <w:rFonts w:ascii="Consolas" w:hAnsi="Consolas" w:cs="Consolas"/>
+        </w:rPr>
+        <w:t>poutcome</w:t>
+      </w:r>
+      <w:proofErr w:type="spellEnd"/>
+      <w:r>
+        <w:rPr>
+          <w:rFonts w:ascii="Consolas" w:hAnsi="Consolas" w:cs="Consolas"/>
+        </w:rPr>
+        <w:t xml:space="preserve"> * job +</w:t>
+      </w:r>
+      <w:r>
+        <w:rPr>
+          <w:rFonts w:ascii="Consolas" w:hAnsi="Consolas" w:cs="Consolas"/>
+        </w:rPr>
+        <w:t xml:space="preserve"> </w:t>
+      </w:r>
+      <w:proofErr w:type="spellStart"/>
+      <w:r>
+        <w:rPr>
+          <w:rFonts w:ascii="Consolas" w:hAnsi="Consolas" w:cs="Consolas"/>
+        </w:rPr>
+        <w:t>poutcome</w:t>
+      </w:r>
+      <w:proofErr w:type="spellEnd"/>
+      <w:r>
+        <w:rPr>
+          <w:rFonts w:ascii="Consolas" w:hAnsi="Consolas" w:cs="Consolas"/>
+        </w:rPr>
+        <w:t xml:space="preserve"> * euribor3m +</w:t>
+      </w:r>
+      <w:r>
+        <w:rPr>
+          <w:rFonts w:ascii="Consolas" w:hAnsi="Consolas" w:cs="Consolas"/>
+        </w:rPr>
+        <w:t xml:space="preserve"> </w:t>
+      </w:r>
+      <w:proofErr w:type="spellStart"/>
+      <w:r>
+        <w:rPr>
+          <w:rFonts w:ascii="Consolas" w:hAnsi="Consolas" w:cs="Consolas"/>
+        </w:rPr>
+        <w:t>poutcome</w:t>
+      </w:r>
+      <w:proofErr w:type="spellEnd"/>
+      <w:r>
+        <w:rPr>
+          <w:rFonts w:ascii="Consolas" w:hAnsi="Consolas" w:cs="Consolas"/>
+        </w:rPr>
+        <w:t xml:space="preserve"> * </w:t>
+      </w:r>
+      <w:proofErr w:type="spellStart"/>
+      <w:r>
+        <w:rPr>
+          <w:rFonts w:ascii="Consolas" w:hAnsi="Consolas" w:cs="Consolas"/>
+        </w:rPr>
+        <w:t>pdays</w:t>
+      </w:r>
+      <w:proofErr w:type="spellEnd"/>
+      <w:r>
+        <w:rPr>
+          <w:rFonts w:ascii="Consolas" w:hAnsi="Consolas" w:cs="Consolas"/>
+        </w:rPr>
+        <w:t xml:space="preserve"> +</w:t>
+      </w:r>
+      <w:r>
+        <w:rPr>
+          <w:rFonts w:ascii="Consolas" w:hAnsi="Consolas" w:cs="Consolas"/>
+        </w:rPr>
+        <w:t xml:space="preserve"> </w:t>
+      </w:r>
+      <w:proofErr w:type="spellStart"/>
+      <w:r>
+        <w:rPr>
+          <w:rFonts w:ascii="Consolas" w:hAnsi="Consolas" w:cs="Consolas"/>
+        </w:rPr>
+        <w:t>poutcome</w:t>
+      </w:r>
+      <w:proofErr w:type="spellEnd"/>
+      <w:r>
+        <w:rPr>
+          <w:rFonts w:ascii="Consolas" w:hAnsi="Consolas" w:cs="Consolas"/>
+        </w:rPr>
+        <w:t xml:space="preserve"> * </w:t>
+      </w:r>
+      <w:proofErr w:type="spellStart"/>
+      <w:r>
+        <w:rPr>
+          <w:rFonts w:ascii="Consolas" w:hAnsi="Consolas" w:cs="Consolas"/>
+        </w:rPr>
+        <w:t>cons.conf.idx</w:t>
+      </w:r>
+      <w:proofErr w:type="spellEnd"/>
+      <w:r>
+        <w:rPr>
+          <w:rFonts w:ascii="Consolas" w:hAnsi="Consolas" w:cs="Consolas"/>
+        </w:rPr>
+        <w:t xml:space="preserve"> +</w:t>
+      </w:r>
+      <w:r>
+        <w:rPr>
+          <w:rFonts w:ascii="Consolas" w:hAnsi="Consolas" w:cs="Consolas"/>
+        </w:rPr>
+        <w:t xml:space="preserve"> </w:t>
+      </w:r>
+      <w:proofErr w:type="spellStart"/>
+      <w:r>
+        <w:rPr>
+          <w:rFonts w:ascii="Consolas" w:hAnsi="Consolas" w:cs="Consolas"/>
+        </w:rPr>
+        <w:t>e</w:t>
+      </w:r>
+      <w:r>
+        <w:rPr>
+          <w:rFonts w:ascii="Consolas" w:hAnsi="Consolas" w:cs="Consolas"/>
+        </w:rPr>
+        <w:t>mp.var.rate</w:t>
+      </w:r>
+      <w:proofErr w:type="spellEnd"/>
+      <w:r>
+        <w:rPr>
+          <w:rFonts w:ascii="Consolas" w:hAnsi="Consolas" w:cs="Consolas"/>
+        </w:rPr>
+        <w:t xml:space="preserve"> * euribor3m +</w:t>
+      </w:r>
+      <w:r>
+        <w:rPr>
+          <w:rFonts w:ascii="Consolas" w:hAnsi="Consolas" w:cs="Consolas"/>
+        </w:rPr>
+        <w:t xml:space="preserve"> </w:t>
+      </w:r>
+      <w:proofErr w:type="spellStart"/>
+      <w:r>
+        <w:rPr>
+          <w:rFonts w:ascii="Consolas" w:hAnsi="Consolas" w:cs="Consolas"/>
+        </w:rPr>
+        <w:t>emp.var.rate</w:t>
+      </w:r>
+      <w:proofErr w:type="spellEnd"/>
+      <w:r>
+        <w:rPr>
+          <w:rFonts w:ascii="Consolas" w:hAnsi="Consolas" w:cs="Consolas"/>
+        </w:rPr>
+        <w:t xml:space="preserve"> * campaign +</w:t>
+      </w:r>
+      <w:r>
+        <w:rPr>
+          <w:rFonts w:ascii="Consolas" w:hAnsi="Consolas" w:cs="Consolas"/>
+        </w:rPr>
+        <w:t xml:space="preserve"> </w:t>
+      </w:r>
+      <w:proofErr w:type="spellStart"/>
+      <w:r>
+        <w:rPr>
+          <w:rFonts w:ascii="Consolas" w:hAnsi="Consolas" w:cs="Consolas"/>
+        </w:rPr>
+        <w:t>emp.var.rate</w:t>
+      </w:r>
+      <w:proofErr w:type="spellEnd"/>
+      <w:r>
+        <w:rPr>
+          <w:rFonts w:ascii="Consolas" w:hAnsi="Consolas" w:cs="Consolas"/>
+        </w:rPr>
+        <w:t xml:space="preserve"> * </w:t>
+      </w:r>
+      <w:proofErr w:type="spellStart"/>
+      <w:r>
+        <w:rPr>
+          <w:rFonts w:ascii="Consolas" w:hAnsi="Consolas" w:cs="Consolas"/>
+        </w:rPr>
+        <w:t>cons.conf.idx</w:t>
+      </w:r>
+      <w:proofErr w:type="spellEnd"/>
+      <w:r>
+        <w:rPr>
+          <w:rFonts w:ascii="Consolas" w:hAnsi="Consolas" w:cs="Consolas"/>
+        </w:rPr>
+        <w:t xml:space="preserve"> +</w:t>
+      </w:r>
+      <w:r>
+        <w:rPr>
+          <w:rFonts w:ascii="Consolas" w:hAnsi="Consolas" w:cs="Consolas"/>
+        </w:rPr>
+        <w:t xml:space="preserve"> </w:t>
+      </w:r>
+      <w:proofErr w:type="spellStart"/>
+      <w:r>
+        <w:rPr>
+          <w:rFonts w:ascii="Consolas" w:hAnsi="Consolas" w:cs="Consolas"/>
+        </w:rPr>
+        <w:t>cons.price.idx</w:t>
+      </w:r>
+      <w:proofErr w:type="spellEnd"/>
+      <w:r>
+        <w:rPr>
+          <w:rFonts w:ascii="Consolas" w:hAnsi="Consolas" w:cs="Consolas"/>
+        </w:rPr>
+        <w:t xml:space="preserve"> * contact +</w:t>
+      </w:r>
+      <w:r>
+        <w:rPr>
+          <w:rFonts w:ascii="Consolas" w:hAnsi="Consolas" w:cs="Consolas"/>
+        </w:rPr>
+        <w:t xml:space="preserve"> </w:t>
+      </w:r>
+      <w:proofErr w:type="spellStart"/>
+      <w:r>
+        <w:rPr>
+          <w:rFonts w:ascii="Consolas" w:hAnsi="Consolas" w:cs="Consolas"/>
+        </w:rPr>
+        <w:t>cons.price.idx</w:t>
+      </w:r>
+      <w:proofErr w:type="spellEnd"/>
+      <w:r>
+        <w:rPr>
+          <w:rFonts w:ascii="Consolas" w:hAnsi="Consolas" w:cs="Consolas"/>
+        </w:rPr>
+        <w:t xml:space="preserve"> * </w:t>
+      </w:r>
+      <w:proofErr w:type="spellStart"/>
+      <w:r>
+        <w:rPr>
+          <w:rFonts w:ascii="Consolas" w:hAnsi="Consolas" w:cs="Consolas"/>
+        </w:rPr>
+        <w:t>pdays</w:t>
+      </w:r>
+      <w:proofErr w:type="spellEnd"/>
+      <w:r>
+        <w:rPr>
+          <w:rFonts w:ascii="Consolas" w:hAnsi="Consolas" w:cs="Consolas"/>
+        </w:rPr>
+        <w:t xml:space="preserve"> +</w:t>
+      </w:r>
+      <w:r>
+        <w:rPr>
+          <w:rFonts w:ascii="Consolas" w:hAnsi="Consolas" w:cs="Consolas"/>
+        </w:rPr>
+        <w:t xml:space="preserve"> </w:t>
+      </w:r>
+      <w:proofErr w:type="spellStart"/>
+      <w:r>
+        <w:rPr>
+          <w:rFonts w:ascii="Consolas" w:hAnsi="Consolas" w:cs="Consolas"/>
+        </w:rPr>
+        <w:t>cons.price.idx</w:t>
+      </w:r>
+      <w:proofErr w:type="spellEnd"/>
+      <w:r>
+        <w:rPr>
+          <w:rFonts w:ascii="Consolas" w:hAnsi="Consolas" w:cs="Consolas"/>
+        </w:rPr>
+        <w:t xml:space="preserve"> * </w:t>
+      </w:r>
+      <w:proofErr w:type="spellStart"/>
+      <w:r>
+        <w:rPr>
+          <w:rFonts w:ascii="Consolas" w:hAnsi="Consolas" w:cs="Consolas"/>
+        </w:rPr>
+        <w:t>cons.conf.idx</w:t>
+      </w:r>
+      <w:proofErr w:type="spellEnd"/>
+      <w:r>
+        <w:rPr>
+          <w:rFonts w:ascii="Consolas" w:hAnsi="Consolas" w:cs="Consolas"/>
+        </w:rPr>
+        <w:t xml:space="preserve"> +</w:t>
+      </w:r>
+      <w:r>
+        <w:rPr>
+          <w:rFonts w:ascii="Consolas" w:hAnsi="Consolas" w:cs="Consolas"/>
+        </w:rPr>
+        <w:t xml:space="preserve"> </w:t>
+      </w:r>
+      <w:r>
+        <w:rPr>
+          <w:rFonts w:ascii="Consolas" w:hAnsi="Consolas" w:cs="Consolas"/>
+        </w:rPr>
+        <w:t>euribor3m * campaign +</w:t>
+      </w:r>
+      <w:r>
+        <w:rPr>
+          <w:rFonts w:ascii="Consolas" w:hAnsi="Consolas" w:cs="Consolas"/>
+        </w:rPr>
+        <w:t xml:space="preserve"> </w:t>
+      </w:r>
+      <w:r>
+        <w:rPr>
+          <w:rFonts w:ascii="Consolas" w:hAnsi="Consolas" w:cs="Consolas"/>
+        </w:rPr>
+        <w:t xml:space="preserve">euribor3m * </w:t>
+      </w:r>
+      <w:proofErr w:type="spellStart"/>
+      <w:r>
+        <w:rPr>
+          <w:rFonts w:ascii="Consolas" w:hAnsi="Consolas" w:cs="Consolas"/>
+        </w:rPr>
+        <w:t>cons.conf.idx</w:t>
+      </w:r>
+      <w:proofErr w:type="spellEnd"/>
+      <w:r>
+        <w:rPr>
+          <w:rFonts w:ascii="Consolas" w:hAnsi="Consolas" w:cs="Consolas"/>
+        </w:rPr>
+        <w:t xml:space="preserve"> +</w:t>
+      </w:r>
+      <w:r>
+        <w:rPr>
+          <w:rFonts w:ascii="Consolas" w:hAnsi="Consolas" w:cs="Consolas"/>
+        </w:rPr>
+        <w:t xml:space="preserve"> </w:t>
+      </w:r>
+      <w:r>
+        <w:rPr>
+          <w:rFonts w:ascii="Consolas" w:hAnsi="Consolas" w:cs="Consolas"/>
+        </w:rPr>
+        <w:t xml:space="preserve">default * </w:t>
+      </w:r>
+      <w:proofErr w:type="spellStart"/>
+      <w:r>
+        <w:rPr>
+          <w:rFonts w:ascii="Consolas" w:hAnsi="Consolas" w:cs="Consolas"/>
+        </w:rPr>
+        <w:t>pdays</w:t>
+      </w:r>
+      <w:proofErr w:type="spellEnd"/>
+      <w:r>
+        <w:rPr>
+          <w:rFonts w:ascii="Consolas" w:hAnsi="Consolas" w:cs="Consolas"/>
+        </w:rPr>
+        <w:t xml:space="preserve"> +</w:t>
+      </w:r>
+      <w:r>
+        <w:rPr>
+          <w:rFonts w:ascii="Consolas" w:hAnsi="Consolas" w:cs="Consolas"/>
+        </w:rPr>
+        <w:t xml:space="preserve"> </w:t>
+      </w:r>
+      <w:r>
+        <w:rPr>
+          <w:rFonts w:ascii="Consolas" w:hAnsi="Consolas" w:cs="Consolas"/>
+        </w:rPr>
+        <w:t>default * campaign +</w:t>
+      </w:r>
+      <w:r>
+        <w:rPr>
+          <w:rFonts w:ascii="Consolas" w:hAnsi="Consolas" w:cs="Consolas"/>
+        </w:rPr>
+        <w:t xml:space="preserve"> </w:t>
+      </w:r>
+      <w:r>
+        <w:rPr>
+          <w:rFonts w:ascii="Consolas" w:hAnsi="Consolas" w:cs="Consolas"/>
+        </w:rPr>
+        <w:t xml:space="preserve">default * </w:t>
+      </w:r>
+      <w:proofErr w:type="spellStart"/>
+      <w:r>
+        <w:rPr>
+          <w:rFonts w:ascii="Consolas" w:hAnsi="Consolas" w:cs="Consolas"/>
+        </w:rPr>
+        <w:t>cons.conf.idx</w:t>
+      </w:r>
+      <w:proofErr w:type="spellEnd"/>
+      <w:r>
+        <w:rPr>
+          <w:rFonts w:ascii="Consolas" w:hAnsi="Consolas" w:cs="Consolas"/>
+        </w:rPr>
+        <w:t>, data=bank, family="binomial")</w:t>
+      </w:r>
+    </w:p>
+    <w:p/>
+    <w:p/>
+    <w:p>
+      <w:r>
+        <w:t>The AUC of this model is .937</w:t>
+      </w:r>
+      <w:r>
+        <w:t xml:space="preserve">. </w:t>
+      </w:r>
+      <w:r>
+        <w:t xml:space="preserve">We picked the threshold of </w:t>
+      </w:r>
+      <w:r>
+        <w:t>.5</w:t>
+      </w:r>
+      <w:r>
+        <w:t xml:space="preserve"> to get a sensitivity </w:t>
+      </w:r>
+      <w:r>
+        <w:t>of 85.7%</w:t>
+      </w:r>
+      <w:r>
+        <w:t>, s</w:t>
+      </w:r>
+      <w:r>
+        <w:t xml:space="preserve">pecificity of </w:t>
+      </w:r>
+      <w:r>
+        <w:t>89.7%</w:t>
+      </w:r>
+      <w:r>
+        <w:t xml:space="preserve"> and overall accuracy of </w:t>
+      </w:r>
+      <w:r>
+        <w:t>86.2%</w:t>
+      </w:r>
+      <w:r>
+        <w:t>.</w:t>
+      </w:r>
+    </w:p>
     <w:p>
       <w:pPr>
         <w:jc w:val="left"/>
@@ -9691,15 +10820,60 @@
           <w:szCs w:val="28"/>
         </w:rPr>
       </w:pPr>
-    </w:p>
-    <w:p>
-      <w:pPr>
-        <w:jc w:val="left"/>
+      <w:r>
         <w:rPr>
           <w:sz w:val="28"/>
           <w:szCs w:val="28"/>
         </w:rPr>
-      </w:pPr>
+        <w:drawing>
+          <wp:inline distT="0" distB="0" distL="0" distR="0" wp14:anchorId="735E97AD" wp14:editId="608B665F">
+            <wp:extent cx="5943600" cy="3653155"/>
+            <wp:effectExtent l="0" t="0" r="0" b="4445"/>
+            <wp:docPr id="34" name="Picture 34"/>
+            <wp:cNvGraphicFramePr>
+              <a:graphicFrameLocks xmlns:a="http://schemas.openxmlformats.org/drawingml/2006/main" noChangeAspect="1"/>
+            </wp:cNvGraphicFramePr>
+            <a:graphic xmlns:a="http://schemas.openxmlformats.org/drawingml/2006/main">
+              <a:graphicData uri="http://schemas.openxmlformats.org/drawingml/2006/picture">
+                <pic:pic xmlns:pic="http://schemas.openxmlformats.org/drawingml/2006/picture">
+                  <pic:nvPicPr>
+                    <pic:cNvPr id="1" name=""/>
+                    <pic:cNvPicPr/>
+                  </pic:nvPicPr>
+                  <pic:blipFill>
+                    <a:blip r:embed="rId21"/>
+                    <a:stretch>
+                      <a:fillRect/>
+                    </a:stretch>
+                  </pic:blipFill>
+                  <pic:spPr>
+                    <a:xfrm>
+                      <a:off x="0" y="0"/>
+                      <a:ext cx="5943600" cy="3653155"/>
+                    </a:xfrm>
+                    <a:prstGeom prst="rect">
+                      <a:avLst/>
+                    </a:prstGeom>
+                  </pic:spPr>
+                </pic:pic>
+              </a:graphicData>
+            </a:graphic>
+          </wp:inline>
+        </w:drawing>
+      </w:r>
+    </w:p>
+    <w:p>
+      <w:pPr>
+        <w:jc w:val="left"/>
+      </w:pPr>
+      <w:proofErr w:type="gramStart"/>
+      <w:r>
+        <w:t>Figure :</w:t>
+      </w:r>
+      <w:proofErr w:type="gramEnd"/>
+      <w:r>
+        <w:t xml:space="preserve"> accuracy, sensitivity, and specificity across various thresholds</w:t>
+      </w:r>
     </w:p>
     <w:p>
       <w:pPr>
@@ -9824,6 +10998,7 @@
                 <w:sz w:val="28"/>
                 <w:szCs w:val="28"/>
               </w:rPr>
+              <w:lastRenderedPageBreak/>
               <w:t>Model</w:t>
             </w:r>
           </w:p>
@@ -10250,7 +11425,7 @@
                           </pic:cNvPicPr>
                         </pic:nvPicPr>
                         <pic:blipFill>
-                          <a:blip r:embed="rId18" cstate="print">
+                          <a:blip r:embed="rId22" cstate="print">
                             <a:extLst>
                               <a:ext uri="{28A0092B-C50C-407E-A947-70E740481C1C}">
                                 <a14:useLocalDpi xmlns:a14="http://schemas.microsoft.com/office/drawing/2010/main" val="0"/>
@@ -10324,7 +11499,7 @@
                           </pic:cNvPicPr>
                         </pic:nvPicPr>
                         <pic:blipFill>
-                          <a:blip r:embed="rId19" cstate="print">
+                          <a:blip r:embed="rId23" cstate="print">
                             <a:extLst>
                               <a:ext uri="{28A0092B-C50C-407E-A947-70E740481C1C}">
                                 <a14:useLocalDpi xmlns:a14="http://schemas.microsoft.com/office/drawing/2010/main" val="0"/>
@@ -11730,7 +12905,7 @@
                     </pic:cNvPicPr>
                   </pic:nvPicPr>
                   <pic:blipFill>
-                    <a:blip r:embed="rId20">
+                    <a:blip r:embed="rId24">
                       <a:extLst>
                         <a:ext uri="{28A0092B-C50C-407E-A947-70E740481C1C}">
                           <a14:useLocalDpi xmlns:a14="http://schemas.microsoft.com/office/drawing/2010/main" val="0"/>
@@ -12071,7 +13246,6 @@
           </w:tcPr>
           <w:p>
             <w:r>
-              <w:lastRenderedPageBreak/>
               <w:t xml:space="preserve">KNN </w:t>
             </w:r>
           </w:p>
@@ -12347,6 +13521,7 @@
           <w:noProof/>
           <w:lang w:eastAsia="zh-CN"/>
         </w:rPr>
+        <w:lastRenderedPageBreak/>
         <w:drawing>
           <wp:inline distT="0" distB="0" distL="0" distR="0">
             <wp:extent cx="4312920" cy="2613660"/>
@@ -12365,7 +13540,7 @@
                     </pic:cNvPicPr>
                   </pic:nvPicPr>
                   <pic:blipFill>
-                    <a:blip r:embed="rId21">
+                    <a:blip r:embed="rId25">
                       <a:extLst>
                         <a:ext uri="{28A0092B-C50C-407E-A947-70E740481C1C}">
                           <a14:useLocalDpi xmlns:a14="http://schemas.microsoft.com/office/drawing/2010/main" val="0"/>
@@ -12569,17 +13744,15 @@
           <w:szCs w:val="28"/>
           <w:u w:val="single"/>
         </w:rPr>
+        <w:t>APPENDIX</w:t>
+      </w:r>
+    </w:p>
+    <w:p>
+      <w:r>
+        <w:rPr>
+          <w:noProof/>
+        </w:rPr>
         <w:lastRenderedPageBreak/>
-        <w:t>APPENDIX</w:t>
-      </w:r>
-    </w:p>
-    <w:p>
-      <w:bookmarkStart w:id="0" w:name="_GoBack"/>
-      <w:bookmarkEnd w:id="0"/>
-      <w:r>
-        <w:rPr>
-          <w:noProof/>
-        </w:rPr>
         <w:drawing>
           <wp:inline distT="0" distB="0" distL="0" distR="0">
             <wp:extent cx="4572000" cy="3657600"/>
@@ -12593,262 +13766,6 @@
                 <pic:pic xmlns:pic="http://schemas.openxmlformats.org/drawingml/2006/picture">
                   <pic:nvPicPr>
                     <pic:cNvPr id="0" name="Picture 11"/>
-                    <pic:cNvPicPr>
-                      <a:picLocks noChangeAspect="1" noChangeArrowheads="1"/>
-                    </pic:cNvPicPr>
-                  </pic:nvPicPr>
-                  <pic:blipFill>
-                    <a:blip r:embed="rId22">
-                      <a:extLst>
-                        <a:ext uri="{28A0092B-C50C-407E-A947-70E740481C1C}">
-                          <a14:useLocalDpi xmlns:a14="http://schemas.microsoft.com/office/drawing/2010/main" val="0"/>
-                        </a:ext>
-                      </a:extLst>
-                    </a:blip>
-                    <a:srcRect/>
-                    <a:stretch>
-                      <a:fillRect/>
-                    </a:stretch>
-                  </pic:blipFill>
-                  <pic:spPr bwMode="auto">
-                    <a:xfrm>
-                      <a:off x="0" y="0"/>
-                      <a:ext cx="4572000" cy="3657600"/>
-                    </a:xfrm>
-                    <a:prstGeom prst="rect">
-                      <a:avLst/>
-                    </a:prstGeom>
-                    <a:noFill/>
-                    <a:ln>
-                      <a:noFill/>
-                    </a:ln>
-                  </pic:spPr>
-                </pic:pic>
-              </a:graphicData>
-            </a:graphic>
-          </wp:inline>
-        </w:drawing>
-      </w:r>
-    </w:p>
-    <w:p>
-      <w:pPr>
-        <w:jc w:val="left"/>
-      </w:pPr>
-      <w:r>
-        <w:t>Figure 1: Spine plot of day of Week with response variable</w:t>
-      </w:r>
-      <w:r>
-        <w:rPr>
-          <w:noProof/>
-        </w:rPr>
-        <w:drawing>
-          <wp:inline distT="0" distB="0" distL="0" distR="0">
-            <wp:extent cx="4572000" cy="3657600"/>
-            <wp:effectExtent l="0" t="0" r="0" b="0"/>
-            <wp:docPr id="25" name="Picture 25"/>
-            <wp:cNvGraphicFramePr>
-              <a:graphicFrameLocks xmlns:a="http://schemas.openxmlformats.org/drawingml/2006/main" noChangeAspect="1"/>
-            </wp:cNvGraphicFramePr>
-            <a:graphic xmlns:a="http://schemas.openxmlformats.org/drawingml/2006/main">
-              <a:graphicData uri="http://schemas.openxmlformats.org/drawingml/2006/picture">
-                <pic:pic xmlns:pic="http://schemas.openxmlformats.org/drawingml/2006/picture">
-                  <pic:nvPicPr>
-                    <pic:cNvPr id="0" name="Picture 10"/>
-                    <pic:cNvPicPr>
-                      <a:picLocks noChangeAspect="1" noChangeArrowheads="1"/>
-                    </pic:cNvPicPr>
-                  </pic:nvPicPr>
-                  <pic:blipFill>
-                    <a:blip r:embed="rId23">
-                      <a:extLst>
-                        <a:ext uri="{28A0092B-C50C-407E-A947-70E740481C1C}">
-                          <a14:useLocalDpi xmlns:a14="http://schemas.microsoft.com/office/drawing/2010/main" val="0"/>
-                        </a:ext>
-                      </a:extLst>
-                    </a:blip>
-                    <a:srcRect/>
-                    <a:stretch>
-                      <a:fillRect/>
-                    </a:stretch>
-                  </pic:blipFill>
-                  <pic:spPr bwMode="auto">
-                    <a:xfrm>
-                      <a:off x="0" y="0"/>
-                      <a:ext cx="4572000" cy="3657600"/>
-                    </a:xfrm>
-                    <a:prstGeom prst="rect">
-                      <a:avLst/>
-                    </a:prstGeom>
-                    <a:noFill/>
-                    <a:ln>
-                      <a:noFill/>
-                    </a:ln>
-                  </pic:spPr>
-                </pic:pic>
-              </a:graphicData>
-            </a:graphic>
-          </wp:inline>
-        </w:drawing>
-      </w:r>
-    </w:p>
-    <w:p>
-      <w:pPr>
-        <w:jc w:val="left"/>
-      </w:pPr>
-      <w:r>
-        <w:t>Figure 2: Spine plot of month with response variable</w:t>
-      </w:r>
-    </w:p>
-    <w:p>
-      <w:pPr>
-        <w:jc w:val="left"/>
-      </w:pPr>
-      <w:r>
-        <w:rPr>
-          <w:noProof/>
-        </w:rPr>
-        <w:lastRenderedPageBreak/>
-        <w:drawing>
-          <wp:inline distT="0" distB="0" distL="0" distR="0">
-            <wp:extent cx="4572000" cy="3657600"/>
-            <wp:effectExtent l="0" t="0" r="0" b="0"/>
-            <wp:docPr id="24" name="Picture 24"/>
-            <wp:cNvGraphicFramePr>
-              <a:graphicFrameLocks xmlns:a="http://schemas.openxmlformats.org/drawingml/2006/main" noChangeAspect="1"/>
-            </wp:cNvGraphicFramePr>
-            <a:graphic xmlns:a="http://schemas.openxmlformats.org/drawingml/2006/main">
-              <a:graphicData uri="http://schemas.openxmlformats.org/drawingml/2006/picture">
-                <pic:pic xmlns:pic="http://schemas.openxmlformats.org/drawingml/2006/picture">
-                  <pic:nvPicPr>
-                    <pic:cNvPr id="0" name="Picture 9"/>
-                    <pic:cNvPicPr>
-                      <a:picLocks noChangeAspect="1" noChangeArrowheads="1"/>
-                    </pic:cNvPicPr>
-                  </pic:nvPicPr>
-                  <pic:blipFill>
-                    <a:blip r:embed="rId24">
-                      <a:extLst>
-                        <a:ext uri="{28A0092B-C50C-407E-A947-70E740481C1C}">
-                          <a14:useLocalDpi xmlns:a14="http://schemas.microsoft.com/office/drawing/2010/main" val="0"/>
-                        </a:ext>
-                      </a:extLst>
-                    </a:blip>
-                    <a:srcRect/>
-                    <a:stretch>
-                      <a:fillRect/>
-                    </a:stretch>
-                  </pic:blipFill>
-                  <pic:spPr bwMode="auto">
-                    <a:xfrm>
-                      <a:off x="0" y="0"/>
-                      <a:ext cx="4572000" cy="3657600"/>
-                    </a:xfrm>
-                    <a:prstGeom prst="rect">
-                      <a:avLst/>
-                    </a:prstGeom>
-                    <a:noFill/>
-                    <a:ln>
-                      <a:noFill/>
-                    </a:ln>
-                  </pic:spPr>
-                </pic:pic>
-              </a:graphicData>
-            </a:graphic>
-          </wp:inline>
-        </w:drawing>
-      </w:r>
-    </w:p>
-    <w:p>
-      <w:pPr>
-        <w:jc w:val="left"/>
-      </w:pPr>
-      <w:r>
-        <w:t>Figure 3: Spine plot of contact with response variable</w:t>
-      </w:r>
-      <w:r>
-        <w:rPr>
-          <w:noProof/>
-        </w:rPr>
-        <w:drawing>
-          <wp:inline distT="0" distB="0" distL="0" distR="0">
-            <wp:extent cx="4572000" cy="3657600"/>
-            <wp:effectExtent l="0" t="0" r="0" b="0"/>
-            <wp:docPr id="23" name="Picture 23"/>
-            <wp:cNvGraphicFramePr>
-              <a:graphicFrameLocks xmlns:a="http://schemas.openxmlformats.org/drawingml/2006/main" noChangeAspect="1"/>
-            </wp:cNvGraphicFramePr>
-            <a:graphic xmlns:a="http://schemas.openxmlformats.org/drawingml/2006/main">
-              <a:graphicData uri="http://schemas.openxmlformats.org/drawingml/2006/picture">
-                <pic:pic xmlns:pic="http://schemas.openxmlformats.org/drawingml/2006/picture">
-                  <pic:nvPicPr>
-                    <pic:cNvPr id="0" name="Picture 8"/>
-                    <pic:cNvPicPr>
-                      <a:picLocks noChangeAspect="1" noChangeArrowheads="1"/>
-                    </pic:cNvPicPr>
-                  </pic:nvPicPr>
-                  <pic:blipFill>
-                    <a:blip r:embed="rId25">
-                      <a:extLst>
-                        <a:ext uri="{28A0092B-C50C-407E-A947-70E740481C1C}">
-                          <a14:useLocalDpi xmlns:a14="http://schemas.microsoft.com/office/drawing/2010/main" val="0"/>
-                        </a:ext>
-                      </a:extLst>
-                    </a:blip>
-                    <a:srcRect/>
-                    <a:stretch>
-                      <a:fillRect/>
-                    </a:stretch>
-                  </pic:blipFill>
-                  <pic:spPr bwMode="auto">
-                    <a:xfrm>
-                      <a:off x="0" y="0"/>
-                      <a:ext cx="4572000" cy="3657600"/>
-                    </a:xfrm>
-                    <a:prstGeom prst="rect">
-                      <a:avLst/>
-                    </a:prstGeom>
-                    <a:noFill/>
-                    <a:ln>
-                      <a:noFill/>
-                    </a:ln>
-                  </pic:spPr>
-                </pic:pic>
-              </a:graphicData>
-            </a:graphic>
-          </wp:inline>
-        </w:drawing>
-      </w:r>
-    </w:p>
-    <w:p>
-      <w:pPr>
-        <w:jc w:val="left"/>
-      </w:pPr>
-      <w:r>
-        <w:t>Figure 4: Spine plot of Loan with response variable</w:t>
-      </w:r>
-    </w:p>
-    <w:p>
-      <w:pPr>
-        <w:jc w:val="left"/>
-      </w:pPr>
-      <w:r>
-        <w:rPr>
-          <w:noProof/>
-        </w:rPr>
-        <w:lastRenderedPageBreak/>
-        <w:drawing>
-          <wp:inline distT="0" distB="0" distL="0" distR="0">
-            <wp:extent cx="4572000" cy="3657600"/>
-            <wp:effectExtent l="0" t="0" r="0" b="0"/>
-            <wp:docPr id="22" name="Picture 22"/>
-            <wp:cNvGraphicFramePr>
-              <a:graphicFrameLocks xmlns:a="http://schemas.openxmlformats.org/drawingml/2006/main" noChangeAspect="1"/>
-            </wp:cNvGraphicFramePr>
-            <a:graphic xmlns:a="http://schemas.openxmlformats.org/drawingml/2006/main">
-              <a:graphicData uri="http://schemas.openxmlformats.org/drawingml/2006/picture">
-                <pic:pic xmlns:pic="http://schemas.openxmlformats.org/drawingml/2006/picture">
-                  <pic:nvPicPr>
-                    <pic:cNvPr id="0" name="Picture 7"/>
                     <pic:cNvPicPr>
                       <a:picLocks noChangeAspect="1" noChangeArrowheads="1"/>
                     </pic:cNvPicPr>
@@ -12891,7 +13808,7 @@
         <w:jc w:val="left"/>
       </w:pPr>
       <w:r>
-        <w:t>Figure 5: Spine plot of Housing with response variable</w:t>
+        <w:t>Figure 1: Spine plot of day of Week with response variable</w:t>
       </w:r>
       <w:r>
         <w:rPr>
@@ -12901,7 +13818,7 @@
           <wp:inline distT="0" distB="0" distL="0" distR="0">
             <wp:extent cx="4572000" cy="3657600"/>
             <wp:effectExtent l="0" t="0" r="0" b="0"/>
-            <wp:docPr id="21" name="Picture 21"/>
+            <wp:docPr id="25" name="Picture 25"/>
             <wp:cNvGraphicFramePr>
               <a:graphicFrameLocks xmlns:a="http://schemas.openxmlformats.org/drawingml/2006/main" noChangeAspect="1"/>
             </wp:cNvGraphicFramePr>
@@ -12909,7 +13826,7 @@
               <a:graphicData uri="http://schemas.openxmlformats.org/drawingml/2006/picture">
                 <pic:pic xmlns:pic="http://schemas.openxmlformats.org/drawingml/2006/picture">
                   <pic:nvPicPr>
-                    <pic:cNvPr id="0" name="Picture 6"/>
+                    <pic:cNvPr id="0" name="Picture 10"/>
                     <pic:cNvPicPr>
                       <a:picLocks noChangeAspect="1" noChangeArrowheads="1"/>
                     </pic:cNvPicPr>
@@ -12952,7 +13869,7 @@
         <w:jc w:val="left"/>
       </w:pPr>
       <w:r>
-        <w:t>Figure 6: Spine plot of Default with response variable</w:t>
+        <w:t>Figure 2: Spine plot of month with response variable</w:t>
       </w:r>
     </w:p>
     <w:p>
@@ -12968,7 +13885,7 @@
           <wp:inline distT="0" distB="0" distL="0" distR="0">
             <wp:extent cx="4572000" cy="3657600"/>
             <wp:effectExtent l="0" t="0" r="0" b="0"/>
-            <wp:docPr id="13" name="Picture 13"/>
+            <wp:docPr id="24" name="Picture 24"/>
             <wp:cNvGraphicFramePr>
               <a:graphicFrameLocks xmlns:a="http://schemas.openxmlformats.org/drawingml/2006/main" noChangeAspect="1"/>
             </wp:cNvGraphicFramePr>
@@ -12976,7 +13893,7 @@
               <a:graphicData uri="http://schemas.openxmlformats.org/drawingml/2006/picture">
                 <pic:pic xmlns:pic="http://schemas.openxmlformats.org/drawingml/2006/picture">
                   <pic:nvPicPr>
-                    <pic:cNvPr id="0" name="Picture 5"/>
+                    <pic:cNvPr id="0" name="Picture 9"/>
                     <pic:cNvPicPr>
                       <a:picLocks noChangeAspect="1" noChangeArrowheads="1"/>
                     </pic:cNvPicPr>
@@ -13019,7 +13936,7 @@
         <w:jc w:val="left"/>
       </w:pPr>
       <w:r>
-        <w:t>Figure 7: Spine plot of Education with response variable</w:t>
+        <w:t>Figure 3: Spine plot of contact with response variable</w:t>
       </w:r>
       <w:r>
         <w:rPr>
@@ -13029,7 +13946,7 @@
           <wp:inline distT="0" distB="0" distL="0" distR="0">
             <wp:extent cx="4572000" cy="3657600"/>
             <wp:effectExtent l="0" t="0" r="0" b="0"/>
-            <wp:docPr id="11" name="Picture 11"/>
+            <wp:docPr id="23" name="Picture 23"/>
             <wp:cNvGraphicFramePr>
               <a:graphicFrameLocks xmlns:a="http://schemas.openxmlformats.org/drawingml/2006/main" noChangeAspect="1"/>
             </wp:cNvGraphicFramePr>
@@ -13037,7 +13954,7 @@
               <a:graphicData uri="http://schemas.openxmlformats.org/drawingml/2006/picture">
                 <pic:pic xmlns:pic="http://schemas.openxmlformats.org/drawingml/2006/picture">
                   <pic:nvPicPr>
-                    <pic:cNvPr id="0" name="Picture 4"/>
+                    <pic:cNvPr id="0" name="Picture 8"/>
                     <pic:cNvPicPr>
                       <a:picLocks noChangeAspect="1" noChangeArrowheads="1"/>
                     </pic:cNvPicPr>
@@ -13080,7 +13997,7 @@
         <w:jc w:val="left"/>
       </w:pPr>
       <w:r>
-        <w:t>Figure 8: Spine plot of Marital with response variable</w:t>
+        <w:t>Figure 4: Spine plot of Loan with response variable</w:t>
       </w:r>
     </w:p>
     <w:p>
@@ -13096,7 +14013,7 @@
           <wp:inline distT="0" distB="0" distL="0" distR="0">
             <wp:extent cx="4572000" cy="3657600"/>
             <wp:effectExtent l="0" t="0" r="0" b="0"/>
-            <wp:docPr id="10" name="Picture 10"/>
+            <wp:docPr id="22" name="Picture 22"/>
             <wp:cNvGraphicFramePr>
               <a:graphicFrameLocks xmlns:a="http://schemas.openxmlformats.org/drawingml/2006/main" noChangeAspect="1"/>
             </wp:cNvGraphicFramePr>
@@ -13104,7 +14021,7 @@
               <a:graphicData uri="http://schemas.openxmlformats.org/drawingml/2006/picture">
                 <pic:pic xmlns:pic="http://schemas.openxmlformats.org/drawingml/2006/picture">
                   <pic:nvPicPr>
-                    <pic:cNvPr id="0" name="Picture 3"/>
+                    <pic:cNvPr id="0" name="Picture 7"/>
                     <pic:cNvPicPr>
                       <a:picLocks noChangeAspect="1" noChangeArrowheads="1"/>
                     </pic:cNvPicPr>
@@ -13147,13 +14064,8 @@
         <w:jc w:val="left"/>
       </w:pPr>
       <w:r>
-        <w:t>Figure 9: Spine plot of job with response variable</w:t>
-      </w:r>
-    </w:p>
-    <w:p>
-      <w:pPr>
-        <w:jc w:val="left"/>
-      </w:pPr>
+        <w:t>Figure 5: Spine plot of Housing with response variable</w:t>
+      </w:r>
       <w:r>
         <w:rPr>
           <w:noProof/>
@@ -13162,7 +14074,7 @@
           <wp:inline distT="0" distB="0" distL="0" distR="0">
             <wp:extent cx="4572000" cy="3657600"/>
             <wp:effectExtent l="0" t="0" r="0" b="0"/>
-            <wp:docPr id="4" name="Picture 4"/>
+            <wp:docPr id="21" name="Picture 21"/>
             <wp:cNvGraphicFramePr>
               <a:graphicFrameLocks xmlns:a="http://schemas.openxmlformats.org/drawingml/2006/main" noChangeAspect="1"/>
             </wp:cNvGraphicFramePr>
@@ -13170,7 +14082,7 @@
               <a:graphicData uri="http://schemas.openxmlformats.org/drawingml/2006/picture">
                 <pic:pic xmlns:pic="http://schemas.openxmlformats.org/drawingml/2006/picture">
                   <pic:nvPicPr>
-                    <pic:cNvPr id="0" name="Picture 2"/>
+                    <pic:cNvPr id="0" name="Picture 6"/>
                     <pic:cNvPicPr>
                       <a:picLocks noChangeAspect="1" noChangeArrowheads="1"/>
                     </pic:cNvPicPr>
@@ -13213,6 +14125,267 @@
         <w:jc w:val="left"/>
       </w:pPr>
       <w:r>
+        <w:t>Figure 6: Spine plot of Default with response variable</w:t>
+      </w:r>
+    </w:p>
+    <w:p>
+      <w:pPr>
+        <w:jc w:val="left"/>
+      </w:pPr>
+      <w:r>
+        <w:rPr>
+          <w:noProof/>
+        </w:rPr>
+        <w:lastRenderedPageBreak/>
+        <w:drawing>
+          <wp:inline distT="0" distB="0" distL="0" distR="0">
+            <wp:extent cx="4572000" cy="3657600"/>
+            <wp:effectExtent l="0" t="0" r="0" b="0"/>
+            <wp:docPr id="13" name="Picture 13"/>
+            <wp:cNvGraphicFramePr>
+              <a:graphicFrameLocks xmlns:a="http://schemas.openxmlformats.org/drawingml/2006/main" noChangeAspect="1"/>
+            </wp:cNvGraphicFramePr>
+            <a:graphic xmlns:a="http://schemas.openxmlformats.org/drawingml/2006/main">
+              <a:graphicData uri="http://schemas.openxmlformats.org/drawingml/2006/picture">
+                <pic:pic xmlns:pic="http://schemas.openxmlformats.org/drawingml/2006/picture">
+                  <pic:nvPicPr>
+                    <pic:cNvPr id="0" name="Picture 5"/>
+                    <pic:cNvPicPr>
+                      <a:picLocks noChangeAspect="1" noChangeArrowheads="1"/>
+                    </pic:cNvPicPr>
+                  </pic:nvPicPr>
+                  <pic:blipFill>
+                    <a:blip r:embed="rId32">
+                      <a:extLst>
+                        <a:ext uri="{28A0092B-C50C-407E-A947-70E740481C1C}">
+                          <a14:useLocalDpi xmlns:a14="http://schemas.microsoft.com/office/drawing/2010/main" val="0"/>
+                        </a:ext>
+                      </a:extLst>
+                    </a:blip>
+                    <a:srcRect/>
+                    <a:stretch>
+                      <a:fillRect/>
+                    </a:stretch>
+                  </pic:blipFill>
+                  <pic:spPr bwMode="auto">
+                    <a:xfrm>
+                      <a:off x="0" y="0"/>
+                      <a:ext cx="4572000" cy="3657600"/>
+                    </a:xfrm>
+                    <a:prstGeom prst="rect">
+                      <a:avLst/>
+                    </a:prstGeom>
+                    <a:noFill/>
+                    <a:ln>
+                      <a:noFill/>
+                    </a:ln>
+                  </pic:spPr>
+                </pic:pic>
+              </a:graphicData>
+            </a:graphic>
+          </wp:inline>
+        </w:drawing>
+      </w:r>
+    </w:p>
+    <w:p>
+      <w:pPr>
+        <w:jc w:val="left"/>
+      </w:pPr>
+      <w:r>
+        <w:t>Figure 7: Spine plot of Education with response variable</w:t>
+      </w:r>
+      <w:r>
+        <w:rPr>
+          <w:noProof/>
+        </w:rPr>
+        <w:drawing>
+          <wp:inline distT="0" distB="0" distL="0" distR="0">
+            <wp:extent cx="4572000" cy="3657600"/>
+            <wp:effectExtent l="0" t="0" r="0" b="0"/>
+            <wp:docPr id="11" name="Picture 11"/>
+            <wp:cNvGraphicFramePr>
+              <a:graphicFrameLocks xmlns:a="http://schemas.openxmlformats.org/drawingml/2006/main" noChangeAspect="1"/>
+            </wp:cNvGraphicFramePr>
+            <a:graphic xmlns:a="http://schemas.openxmlformats.org/drawingml/2006/main">
+              <a:graphicData uri="http://schemas.openxmlformats.org/drawingml/2006/picture">
+                <pic:pic xmlns:pic="http://schemas.openxmlformats.org/drawingml/2006/picture">
+                  <pic:nvPicPr>
+                    <pic:cNvPr id="0" name="Picture 4"/>
+                    <pic:cNvPicPr>
+                      <a:picLocks noChangeAspect="1" noChangeArrowheads="1"/>
+                    </pic:cNvPicPr>
+                  </pic:nvPicPr>
+                  <pic:blipFill>
+                    <a:blip r:embed="rId33">
+                      <a:extLst>
+                        <a:ext uri="{28A0092B-C50C-407E-A947-70E740481C1C}">
+                          <a14:useLocalDpi xmlns:a14="http://schemas.microsoft.com/office/drawing/2010/main" val="0"/>
+                        </a:ext>
+                      </a:extLst>
+                    </a:blip>
+                    <a:srcRect/>
+                    <a:stretch>
+                      <a:fillRect/>
+                    </a:stretch>
+                  </pic:blipFill>
+                  <pic:spPr bwMode="auto">
+                    <a:xfrm>
+                      <a:off x="0" y="0"/>
+                      <a:ext cx="4572000" cy="3657600"/>
+                    </a:xfrm>
+                    <a:prstGeom prst="rect">
+                      <a:avLst/>
+                    </a:prstGeom>
+                    <a:noFill/>
+                    <a:ln>
+                      <a:noFill/>
+                    </a:ln>
+                  </pic:spPr>
+                </pic:pic>
+              </a:graphicData>
+            </a:graphic>
+          </wp:inline>
+        </w:drawing>
+      </w:r>
+    </w:p>
+    <w:p>
+      <w:pPr>
+        <w:jc w:val="left"/>
+      </w:pPr>
+      <w:r>
+        <w:t>Figure 8: Spine plot of Marital with response variable</w:t>
+      </w:r>
+    </w:p>
+    <w:p>
+      <w:pPr>
+        <w:jc w:val="left"/>
+      </w:pPr>
+      <w:r>
+        <w:rPr>
+          <w:noProof/>
+        </w:rPr>
+        <w:lastRenderedPageBreak/>
+        <w:drawing>
+          <wp:inline distT="0" distB="0" distL="0" distR="0">
+            <wp:extent cx="4572000" cy="3657600"/>
+            <wp:effectExtent l="0" t="0" r="0" b="0"/>
+            <wp:docPr id="10" name="Picture 10"/>
+            <wp:cNvGraphicFramePr>
+              <a:graphicFrameLocks xmlns:a="http://schemas.openxmlformats.org/drawingml/2006/main" noChangeAspect="1"/>
+            </wp:cNvGraphicFramePr>
+            <a:graphic xmlns:a="http://schemas.openxmlformats.org/drawingml/2006/main">
+              <a:graphicData uri="http://schemas.openxmlformats.org/drawingml/2006/picture">
+                <pic:pic xmlns:pic="http://schemas.openxmlformats.org/drawingml/2006/picture">
+                  <pic:nvPicPr>
+                    <pic:cNvPr id="0" name="Picture 3"/>
+                    <pic:cNvPicPr>
+                      <a:picLocks noChangeAspect="1" noChangeArrowheads="1"/>
+                    </pic:cNvPicPr>
+                  </pic:nvPicPr>
+                  <pic:blipFill>
+                    <a:blip r:embed="rId34">
+                      <a:extLst>
+                        <a:ext uri="{28A0092B-C50C-407E-A947-70E740481C1C}">
+                          <a14:useLocalDpi xmlns:a14="http://schemas.microsoft.com/office/drawing/2010/main" val="0"/>
+                        </a:ext>
+                      </a:extLst>
+                    </a:blip>
+                    <a:srcRect/>
+                    <a:stretch>
+                      <a:fillRect/>
+                    </a:stretch>
+                  </pic:blipFill>
+                  <pic:spPr bwMode="auto">
+                    <a:xfrm>
+                      <a:off x="0" y="0"/>
+                      <a:ext cx="4572000" cy="3657600"/>
+                    </a:xfrm>
+                    <a:prstGeom prst="rect">
+                      <a:avLst/>
+                    </a:prstGeom>
+                    <a:noFill/>
+                    <a:ln>
+                      <a:noFill/>
+                    </a:ln>
+                  </pic:spPr>
+                </pic:pic>
+              </a:graphicData>
+            </a:graphic>
+          </wp:inline>
+        </w:drawing>
+      </w:r>
+    </w:p>
+    <w:p>
+      <w:pPr>
+        <w:jc w:val="left"/>
+      </w:pPr>
+      <w:r>
+        <w:t>Figure 9: Spine plot of job with response variable</w:t>
+      </w:r>
+    </w:p>
+    <w:p>
+      <w:pPr>
+        <w:jc w:val="left"/>
+      </w:pPr>
+      <w:r>
+        <w:rPr>
+          <w:noProof/>
+        </w:rPr>
+        <w:drawing>
+          <wp:inline distT="0" distB="0" distL="0" distR="0">
+            <wp:extent cx="4572000" cy="3657600"/>
+            <wp:effectExtent l="0" t="0" r="0" b="0"/>
+            <wp:docPr id="4" name="Picture 4"/>
+            <wp:cNvGraphicFramePr>
+              <a:graphicFrameLocks xmlns:a="http://schemas.openxmlformats.org/drawingml/2006/main" noChangeAspect="1"/>
+            </wp:cNvGraphicFramePr>
+            <a:graphic xmlns:a="http://schemas.openxmlformats.org/drawingml/2006/main">
+              <a:graphicData uri="http://schemas.openxmlformats.org/drawingml/2006/picture">
+                <pic:pic xmlns:pic="http://schemas.openxmlformats.org/drawingml/2006/picture">
+                  <pic:nvPicPr>
+                    <pic:cNvPr id="0" name="Picture 2"/>
+                    <pic:cNvPicPr>
+                      <a:picLocks noChangeAspect="1" noChangeArrowheads="1"/>
+                    </pic:cNvPicPr>
+                  </pic:nvPicPr>
+                  <pic:blipFill>
+                    <a:blip r:embed="rId35">
+                      <a:extLst>
+                        <a:ext uri="{28A0092B-C50C-407E-A947-70E740481C1C}">
+                          <a14:useLocalDpi xmlns:a14="http://schemas.microsoft.com/office/drawing/2010/main" val="0"/>
+                        </a:ext>
+                      </a:extLst>
+                    </a:blip>
+                    <a:srcRect/>
+                    <a:stretch>
+                      <a:fillRect/>
+                    </a:stretch>
+                  </pic:blipFill>
+                  <pic:spPr bwMode="auto">
+                    <a:xfrm>
+                      <a:off x="0" y="0"/>
+                      <a:ext cx="4572000" cy="3657600"/>
+                    </a:xfrm>
+                    <a:prstGeom prst="rect">
+                      <a:avLst/>
+                    </a:prstGeom>
+                    <a:noFill/>
+                    <a:ln>
+                      <a:noFill/>
+                    </a:ln>
+                  </pic:spPr>
+                </pic:pic>
+              </a:graphicData>
+            </a:graphic>
+          </wp:inline>
+        </w:drawing>
+      </w:r>
+    </w:p>
+    <w:p>
+      <w:pPr>
+        <w:jc w:val="left"/>
+      </w:pPr>
+      <w:r>
         <w:t>Figure 10: Spine plot of previous with response variable</w:t>
       </w:r>
     </w:p>
@@ -13245,7 +14418,7 @@
                     <pic:cNvPicPr/>
                   </pic:nvPicPr>
                   <pic:blipFill>
-                    <a:blip r:embed="rId32"/>
+                    <a:blip r:embed="rId36"/>
                     <a:stretch>
                       <a:fillRect/>
                     </a:stretch>
@@ -13328,7 +14501,7 @@
                     </pic:cNvPicPr>
                   </pic:nvPicPr>
                   <pic:blipFill>
-                    <a:blip r:embed="rId33">
+                    <a:blip r:embed="rId37">
                       <a:extLst>
                         <a:ext uri="{28A0092B-C50C-407E-A947-70E740481C1C}">
                           <a14:useLocalDpi xmlns:a14="http://schemas.microsoft.com/office/drawing/2010/main" val="0"/>
@@ -13404,7 +14577,7 @@
                     </pic:cNvPicPr>
                   </pic:nvPicPr>
                   <pic:blipFill>
-                    <a:blip r:embed="rId34">
+                    <a:blip r:embed="rId38">
                       <a:extLst>
                         <a:ext uri="{28A0092B-C50C-407E-A947-70E740481C1C}">
                           <a14:useLocalDpi xmlns:a14="http://schemas.microsoft.com/office/drawing/2010/main" val="0"/>
@@ -13489,7 +14662,7 @@
         <v:path o:extrusionok="f" gradientshapeok="t" o:connecttype="rect"/>
         <o:lock v:ext="edit" aspectratio="t"/>
       </v:shapetype>
-      <v:shape id="_x0000_i1030" type="#_x0000_t75" style="width:11.4pt;height:11.4pt" o:bullet="t">
+      <v:shape id="_x0000_i1041" type="#_x0000_t75" style="width:8pt;height:8pt" o:bullet="t">
         <v:imagedata r:id="rId1" o:title="msoC1D"/>
       </v:shape>
     </w:pict>
@@ -14095,7 +15268,7 @@
       </w:pPr>
     </w:pPrDefault>
   </w:docDefaults>
-  <w:latentStyles w:defLockedState="0" w:defUIPriority="99" w:defSemiHidden="0" w:defUnhideWhenUsed="0" w:defQFormat="0" w:count="377">
+  <w:latentStyles w:defLockedState="0" w:defUIPriority="99" w:defSemiHidden="0" w:defUnhideWhenUsed="0" w:defQFormat="0" w:count="375">
     <w:lsdException w:name="Normal" w:uiPriority="0" w:qFormat="1"/>
     <w:lsdException w:name="heading 1" w:uiPriority="9" w:qFormat="1"/>
     <w:lsdException w:name="heading 2" w:semiHidden="1" w:uiPriority="9" w:unhideWhenUsed="1" w:qFormat="1"/>
@@ -14471,8 +15644,6 @@
     <w:lsdException w:name="Smart Hyperlink" w:semiHidden="1" w:unhideWhenUsed="1"/>
     <w:lsdException w:name="Hashtag" w:semiHidden="1" w:unhideWhenUsed="1"/>
     <w:lsdException w:name="Unresolved Mention" w:semiHidden="1" w:unhideWhenUsed="1"/>
-    <w:lsdException w:name="Smart Link" w:semiHidden="1" w:unhideWhenUsed="1"/>
-    <w:lsdException w:name="Smart Link Error" w:semiHidden="1" w:unhideWhenUsed="1"/>
   </w:latentStyles>
   <w:style w:type="paragraph" w:default="1" w:styleId="Normal">
     <w:name w:val="Normal"/>

</xml_diff>